<commit_message>
FMP Logbook 1.0.8 and 1.0.9
Along with an image to calculate the equation for 'Overall
Compatibility' of a zone (shown in the logbook).
</commit_message>
<xml_diff>
--- a/Final Major Project/Logbook/James Moran - FMP - Logbook 1.0.7.docx
+++ b/Final Major Project/Logbook/James Moran - FMP - Logbook 1.0.7.docx
@@ -865,31 +865,16 @@
           </w:r>
         </w:p>
         <w:p>
-          <w:r>
-            <w:fldChar w:fldCharType="begin"/>
-          </w:r>
-          <w:r>
-            <w:instrText xml:space="preserve"> TOC \o "1-3" \h \z \u </w:instrText>
-          </w:r>
-          <w:r>
-            <w:fldChar w:fldCharType="separate"/>
-          </w:r>
-          <w:r>
-            <w:rPr>
-              <w:b/>
-              <w:bCs/>
-              <w:noProof/>
-            </w:rPr>
-            <w:t>No table of contents entries found.</w:t>
-          </w:r>
-          <w:r>
-            <w:rPr>
-              <w:b/>
-              <w:bCs/>
-              <w:noProof/>
-            </w:rPr>
-            <w:fldChar w:fldCharType="end"/>
-          </w:r>
+          <w:fldSimple w:instr=" TOC \o &quot;1-3&quot; \h \z \u ">
+            <w:r>
+              <w:rPr>
+                <w:b/>
+                <w:bCs/>
+                <w:noProof/>
+              </w:rPr>
+              <w:t>No table of contents entries found.</w:t>
+            </w:r>
+          </w:fldSimple>
         </w:p>
       </w:sdtContent>
     </w:sdt>
@@ -966,7 +951,15 @@
         <w:t>is shown, as there are</w:t>
       </w:r>
       <w:r>
-        <w:t xml:space="preserve"> no children of the UBaseEditorTool class, </w:t>
+        <w:t xml:space="preserve"> no children of the </w:t>
+      </w:r>
+      <w:proofErr w:type="spellStart"/>
+      <w:r>
+        <w:t>UBaseEditorTool</w:t>
+      </w:r>
+      <w:proofErr w:type="spellEnd"/>
+      <w:r>
+        <w:t xml:space="preserve"> class, </w:t>
       </w:r>
       <w:r>
         <w:t>to be</w:t>
@@ -1299,11 +1292,19 @@
           <w:rFonts w:cstheme="minorHAnsi"/>
         </w:rPr>
       </w:pPr>
-      <w:r>
-        <w:rPr>
-          <w:rFonts w:cstheme="minorHAnsi"/>
-        </w:rPr>
-        <w:t xml:space="preserve">In order to maintain a balanced map (level), with no clear advantage for either team, an attribute known as ‘Fitness’ is used, with </w:t>
+      <w:proofErr w:type="gramStart"/>
+      <w:r>
+        <w:rPr>
+          <w:rFonts w:cstheme="minorHAnsi"/>
+        </w:rPr>
+        <w:t>In order to</w:t>
+      </w:r>
+      <w:proofErr w:type="gramEnd"/>
+      <w:r>
+        <w:rPr>
+          <w:rFonts w:cstheme="minorHAnsi"/>
+        </w:rPr>
+        <w:t xml:space="preserve"> maintain a balanced map (level), with no clear advantage for either team, </w:t>
       </w:r>
       <w:r>
         <w:rPr>
@@ -1315,7 +1316,19 @@
         <w:rPr>
           <w:rFonts w:cstheme="minorHAnsi"/>
         </w:rPr>
-        <w:t xml:space="preserve"> for defensiveness, flanking and dispersion considered, along with the mean and standard deviation of the defensiveness and flanking values of the zones. </w:t>
+        <w:t xml:space="preserve"> for defensiveness, flanking and dispersion </w:t>
+      </w:r>
+      <w:r>
+        <w:rPr>
+          <w:rFonts w:cstheme="minorHAnsi"/>
+        </w:rPr>
+        <w:t>are used</w:t>
+      </w:r>
+      <w:r>
+        <w:rPr>
+          <w:rFonts w:cstheme="minorHAnsi"/>
+        </w:rPr>
+        <w:t xml:space="preserve">, along with the mean and standard deviation of the defensiveness and flanking values of the zones. </w:t>
       </w:r>
       <w:r>
         <w:rPr>
@@ -1354,6 +1367,8 @@
         </w:rPr>
         <w:t>The density of the obstacles within that zone</w:t>
       </w:r>
+      <w:bookmarkStart w:id="0" w:name="_GoBack"/>
+      <w:bookmarkEnd w:id="0"/>
     </w:p>
     <w:p>
       <w:pPr>
@@ -1542,7 +1557,33 @@
         <w:rPr>
           <w:rFonts w:cstheme="minorHAnsi"/>
         </w:rPr>
-        <w:t xml:space="preserve"> a respective pseudo-random value. The decision of adding or multiplying is also decided upon by chance, with the same probability. If an individual vector is mutated to such an extent, that it becomes invalid for the FPSLevelGenerator’s requirements, the algorithm will assign a fitness value of zero to it. The map graph is then recalculated after this mutation, to include new edges between zones, if they become close enough because of it.  </w:t>
+        <w:t xml:space="preserve"> a respective pseudo-random value. The decision of adding or multiplying is also decided upon by chance, with the same probability. If an individual vector is mutated to such an extent, that it becomes invalid for the </w:t>
+      </w:r>
+      <w:proofErr w:type="spellStart"/>
+      <w:r>
+        <w:rPr>
+          <w:rFonts w:cstheme="minorHAnsi"/>
+        </w:rPr>
+        <w:t>FPSLevelGenerator’s</w:t>
+      </w:r>
+      <w:proofErr w:type="spellEnd"/>
+      <w:r>
+        <w:rPr>
+          <w:rFonts w:cstheme="minorHAnsi"/>
+        </w:rPr>
+        <w:t xml:space="preserve"> requirements, the algorithm will </w:t>
+      </w:r>
+      <w:r>
+        <w:rPr>
+          <w:rFonts w:cstheme="minorHAnsi"/>
+        </w:rPr>
+        <w:t>not consider this vector for the map.</w:t>
+      </w:r>
+      <w:r>
+        <w:rPr>
+          <w:rFonts w:cstheme="minorHAnsi"/>
+        </w:rPr>
+        <w:t xml:space="preserve"> The map graph is then recalculated after this mutation, to include new edges between zones, if they become close enough because of it.  </w:t>
       </w:r>
       <w:r>
         <w:rPr>
@@ -1586,7 +1627,6 @@
         </w:rPr>
       </w:pPr>
       <w:r>
-        <w:lastRenderedPageBreak/>
         <w:t xml:space="preserve">Software Development Analysis of Classes for the Method Detailed In: </w:t>
       </w:r>
       <w:r>
@@ -1638,6 +1678,7 @@
         <w:rPr>
           <w:rFonts w:cstheme="minorHAnsi"/>
         </w:rPr>
+        <w:lastRenderedPageBreak/>
         <w:t xml:space="preserve">Area (with </w:t>
       </w:r>
       <w:r>
@@ -1738,8 +1779,6 @@
       </w:r>
     </w:p>
     <w:p>
-      <w:bookmarkStart w:id="0" w:name="_GoBack"/>
-      <w:bookmarkEnd w:id="0"/>
       <w:r>
         <w:rPr>
           <w:noProof/>
@@ -1768,7 +1807,7 @@
             <v:imagedata r:id="rId9" o:title=""/>
             <w10:wrap type="square"/>
           </v:shape>
-          <o:OLEObject Type="Embed" ProgID="Visio.Drawing.15" ShapeID="_x0000_s1028" DrawAspect="Content" ObjectID="_1581967443" r:id="rId10"/>
+          <o:OLEObject Type="Embed" ProgID="Visio.Drawing.15" ShapeID="_x0000_s1028" DrawAspect="Content" ObjectID="_1582032273" r:id="rId10"/>
         </w:object>
       </w:r>
       <w:r>
@@ -1920,7 +1959,21 @@
                 <w:rPr>
                   <w:rStyle w:val="IntenseReference"/>
                 </w:rPr>
-                <w:t>. Madrid: Universidad Autonoma de Madrid</w:t>
+                <w:t xml:space="preserve">. Madrid: Universidad </w:t>
+              </w:r>
+              <w:proofErr w:type="spellStart"/>
+              <w:r>
+                <w:rPr>
+                  <w:rStyle w:val="IntenseReference"/>
+                </w:rPr>
+                <w:t>Autonoma</w:t>
+              </w:r>
+              <w:proofErr w:type="spellEnd"/>
+              <w:r>
+                <w:rPr>
+                  <w:rStyle w:val="IntenseReference"/>
+                </w:rPr>
+                <w:t xml:space="preserve"> de Madrid</w:t>
               </w:r>
             </w:p>
             <w:p>
@@ -3169,7 +3222,7 @@
 </file>
 
 <file path=customXml/itemProps2.xml><?xml version="1.0" encoding="utf-8"?>
-<ds:datastoreItem xmlns:ds="http://schemas.openxmlformats.org/officeDocument/2006/customXml" ds:itemID="{B9627425-E368-4F3C-8336-5CE8EAE53628}">
+<ds:datastoreItem xmlns:ds="http://schemas.openxmlformats.org/officeDocument/2006/customXml" ds:itemID="{A8FD5F0F-9B00-4196-BF23-73AA8EC8526B}">
   <ds:schemaRefs>
     <ds:schemaRef ds:uri="http://schemas.openxmlformats.org/officeDocument/2006/bibliography"/>
   </ds:schemaRefs>

</xml_diff>